<commit_message>
Program is now behaving as expected. All 3 menu options are working. Reading for Week 11 coding assignment
</commit_message>
<xml_diff>
--- a/Week 10 Coding Assignment Instructions.docx
+++ b/Week 10 Coding Assignment Instructions.docx
@@ -4093,41 +4093,60 @@
           <w:ilvl w:val="0"/>
           <w:numId w:val="15"/>
         </w:numPr>
-      </w:pPr>
-      <w:r>
+        <w:rPr>
+          <w:highlight w:val="yellow"/>
+        </w:rPr>
+      </w:pPr>
+      <w:r>
+        <w:rPr>
+          <w:highlight w:val="yellow"/>
+        </w:rPr>
         <w:t xml:space="preserve">In this step you will write the methods that will return materials, steps, and categories as </w:t>
       </w:r>
       <w:r>
         <w:rPr>
           <w:rStyle w:val="MonoChar"/>
+          <w:highlight w:val="yellow"/>
         </w:rPr>
         <w:t>Lists</w:t>
       </w:r>
       <w:r>
+        <w:rPr>
+          <w:highlight w:val="yellow"/>
+        </w:rPr>
         <w:t xml:space="preserve">. Each method is structured similarly. Since the </w:t>
       </w:r>
       <w:r>
         <w:rPr>
           <w:rStyle w:val="MonoChar"/>
+          <w:highlight w:val="yellow"/>
         </w:rPr>
         <w:t>Connection</w:t>
       </w:r>
       <w:r>
+        <w:rPr>
+          <w:highlight w:val="yellow"/>
+        </w:rPr>
         <w:t xml:space="preserve"> object is passed into each method, you won't have to obtain the </w:t>
       </w:r>
       <w:r>
         <w:rPr>
           <w:rStyle w:val="MonoChar"/>
+          <w:highlight w:val="yellow"/>
         </w:rPr>
         <w:t>Connection</w:t>
       </w:r>
       <w:r>
+        <w:rPr>
+          <w:highlight w:val="yellow"/>
+        </w:rPr>
         <w:t xml:space="preserve"> from </w:t>
       </w:r>
       <w:proofErr w:type="spellStart"/>
       <w:r>
         <w:rPr>
           <w:rStyle w:val="MonoChar"/>
+          <w:highlight w:val="yellow"/>
         </w:rPr>
         <w:t>DbConnection.getConnection</w:t>
       </w:r>
@@ -4135,10 +4154,14 @@
       <w:r>
         <w:rPr>
           <w:rStyle w:val="MonoChar"/>
+          <w:highlight w:val="yellow"/>
         </w:rPr>
         <w:t>()</w:t>
       </w:r>
       <w:r>
+        <w:rPr>
+          <w:highlight w:val="yellow"/>
+        </w:rPr>
         <w:t xml:space="preserve">. </w:t>
       </w:r>
     </w:p>
@@ -4147,50 +4170,75 @@
         <w:ind w:left="720"/>
       </w:pPr>
       <w:r>
+        <w:rPr>
+          <w:highlight w:val="yellow"/>
+        </w:rPr>
         <w:t xml:space="preserve">Also, you won't need to add </w:t>
       </w:r>
       <w:r>
         <w:rPr>
           <w:rStyle w:val="MonoChar"/>
+          <w:highlight w:val="yellow"/>
         </w:rPr>
         <w:t>catch</w:t>
       </w:r>
       <w:r>
+        <w:rPr>
+          <w:highlight w:val="yellow"/>
+        </w:rPr>
         <w:t xml:space="preserve"> blocks to the </w:t>
       </w:r>
       <w:r>
         <w:rPr>
           <w:rStyle w:val="MonoChar"/>
+          <w:highlight w:val="yellow"/>
         </w:rPr>
         <w:t>try-with-resource</w:t>
       </w:r>
       <w:r>
+        <w:rPr>
+          <w:highlight w:val="yellow"/>
+        </w:rPr>
         <w:t xml:space="preserve"> statements because the caller makes the method calls within a </w:t>
       </w:r>
       <w:r>
         <w:rPr>
           <w:rStyle w:val="MonoChar"/>
+          <w:highlight w:val="yellow"/>
         </w:rPr>
         <w:t>try</w:t>
       </w:r>
       <w:r>
+        <w:rPr>
+          <w:highlight w:val="yellow"/>
+        </w:rPr>
         <w:t xml:space="preserve"> block. It won't hurt to catch the </w:t>
       </w:r>
       <w:proofErr w:type="spellStart"/>
       <w:r>
         <w:rPr>
           <w:rStyle w:val="MonoChar"/>
+          <w:highlight w:val="yellow"/>
         </w:rPr>
         <w:t>SQLException</w:t>
       </w:r>
       <w:proofErr w:type="spellEnd"/>
       <w:r>
+        <w:rPr>
+          <w:highlight w:val="yellow"/>
+        </w:rPr>
         <w:t xml:space="preserve"> and turn it into an unchecked exception as you have been doing. But</w:t>
       </w:r>
       <w:r>
+        <w:rPr>
+          <w:highlight w:val="yellow"/>
+        </w:rPr>
         <w:t xml:space="preserve"> it won't hurt to simply declare the exception in the method signature either. It's your choice.</w:t>
       </w:r>
       <w:r>
+        <w:rPr>
+          <w:highlight w:val="yellow"/>
+        </w:rPr>
         <w:t xml:space="preserve"> So, this:</w:t>
       </w:r>
     </w:p>

</xml_diff>